<commit_message>
preguntas 5 a 10
</commit_message>
<xml_diff>
--- a/Docs/Observaciones-Lab 6.docx
+++ b/Docs/Observaciones-Lab 6.docx
@@ -68,7 +68,19 @@
         <w:rPr>
           <w:lang w:val="es-419"/>
         </w:rPr>
-        <w:t>2 Cod XXXX</w:t>
+        <w:t>David Almanza</w:t>
+      </w:r>
+      <w:r>
+        <w:rPr>
+          <w:lang w:val="es-419"/>
+        </w:rPr>
+        <w:t xml:space="preserve"> Cod </w:t>
+      </w:r>
+      <w:r>
+        <w:rPr>
+          <w:lang w:val="es-419"/>
+        </w:rPr>
+        <w:t>202011293</w:t>
       </w:r>
     </w:p>
     <w:p>
@@ -165,23 +177,7 @@
           <w:rFonts w:ascii="Dax-Regular" w:hAnsi="Dax-Regular"/>
           <w:lang w:val="es-419"/>
         </w:rPr>
-        <w:t xml:space="preserve">¿Con cuántos elementos serán necesarios agregar para hacer </w:t>
-      </w:r>
-      <w:proofErr w:type="spellStart"/>
-      <w:r>
-        <w:rPr>
-          <w:rFonts w:ascii="Dax-Regular" w:hAnsi="Dax-Regular"/>
-          <w:lang w:val="es-419"/>
-        </w:rPr>
-        <w:t>re-hash</w:t>
-      </w:r>
-      <w:proofErr w:type="spellEnd"/>
-      <w:r>
-        <w:rPr>
-          <w:rFonts w:ascii="Dax-Regular" w:hAnsi="Dax-Regular"/>
-          <w:lang w:val="es-419"/>
-        </w:rPr>
-        <w:t xml:space="preserve"> de la tabla?</w:t>
+        <w:t>¿Con cuántos elementos serán necesarios agregar para hacer re-hash de la tabla?</w:t>
       </w:r>
     </w:p>
     <w:p>
@@ -205,7 +201,6 @@
         </w:rPr>
         <w:t>¿Qué hace la instrucción “</w:t>
       </w:r>
-      <w:proofErr w:type="spellStart"/>
       <w:r>
         <w:rPr>
           <w:rFonts w:ascii="Dax-Regular" w:hAnsi="Dax-Regular"/>
@@ -213,17 +208,7 @@
           <w:bCs/>
           <w:lang w:val="es-419"/>
         </w:rPr>
-        <w:t>mp.put</w:t>
-      </w:r>
-      <w:proofErr w:type="spellEnd"/>
-      <w:r>
-        <w:rPr>
-          <w:rFonts w:ascii="Dax-Regular" w:hAnsi="Dax-Regular"/>
-          <w:b/>
-          <w:bCs/>
-          <w:lang w:val="es-419"/>
-        </w:rPr>
-        <w:t>(...)”</w:t>
+        <w:t>mp.put(...)”</w:t>
       </w:r>
       <w:r>
         <w:rPr>
@@ -231,6 +216,32 @@
           <w:lang w:val="es-419"/>
         </w:rPr>
         <w:t>?</w:t>
+      </w:r>
+    </w:p>
+    <w:p>
+      <w:pPr>
+        <w:pStyle w:val="ListParagraph"/>
+        <w:spacing w:after="0"/>
+        <w:ind w:left="360"/>
+        <w:jc w:val="both"/>
+        <w:rPr>
+          <w:rFonts w:ascii="Dax-Regular" w:hAnsi="Dax-Regular"/>
+          <w:lang w:val="es-ES"/>
+        </w:rPr>
+      </w:pPr>
+      <w:r>
+        <w:rPr>
+          <w:rFonts w:ascii="Dax-Regular" w:hAnsi="Dax-Regular"/>
+          <w:lang w:val="es-419"/>
+        </w:rPr>
+        <w:t>La instrucci</w:t>
+      </w:r>
+      <w:r>
+        <w:rPr>
+          <w:rFonts w:ascii="Dax-Regular" w:hAnsi="Dax-Regular"/>
+          <w:lang w:val="es-ES"/>
+        </w:rPr>
+        <w:t>ón mp.put agrega una pareja llave-valor a la tabla de hash, si es que la llave no existe en la tabla. Si la llave ya existe, reemplaza su valor con el que se quiere agregar.</w:t>
       </w:r>
     </w:p>
     <w:p>
@@ -268,47 +279,7 @@
           <w:bCs/>
           <w:lang w:val="es-ES"/>
         </w:rPr>
-        <w:t>“</w:t>
-      </w:r>
-      <w:proofErr w:type="spellStart"/>
-      <w:r>
-        <w:rPr>
-          <w:rFonts w:ascii="Dax-Regular" w:hAnsi="Dax-Regular"/>
-          <w:b/>
-          <w:bCs/>
-          <w:lang w:val="es-ES"/>
-        </w:rPr>
-        <w:t>book</w:t>
-      </w:r>
-      <w:proofErr w:type="spellEnd"/>
-      <w:r>
-        <w:rPr>
-          <w:rFonts w:ascii="Dax-Regular" w:hAnsi="Dax-Regular"/>
-          <w:b/>
-          <w:bCs/>
-          <w:lang w:val="es-ES"/>
-        </w:rPr>
-        <w:t>[‘</w:t>
-      </w:r>
-      <w:proofErr w:type="spellStart"/>
-      <w:r>
-        <w:rPr>
-          <w:rFonts w:ascii="Dax-Regular" w:hAnsi="Dax-Regular"/>
-          <w:b/>
-          <w:bCs/>
-          <w:lang w:val="es-ES"/>
-        </w:rPr>
-        <w:t>goodreads_book_id</w:t>
-      </w:r>
-      <w:proofErr w:type="spellEnd"/>
-      <w:r>
-        <w:rPr>
-          <w:rFonts w:ascii="Dax-Regular" w:hAnsi="Dax-Regular"/>
-          <w:b/>
-          <w:bCs/>
-          <w:lang w:val="es-ES"/>
-        </w:rPr>
-        <w:t>’]”</w:t>
+        <w:t>“book[‘goodreads_book_id’]”</w:t>
       </w:r>
       <w:r>
         <w:rPr>
@@ -316,6 +287,39 @@
           <w:lang w:val="es-ES"/>
         </w:rPr>
         <w:t xml:space="preserve"> en esa instrucción?</w:t>
+      </w:r>
+    </w:p>
+    <w:p>
+      <w:pPr>
+        <w:pStyle w:val="ListParagraph"/>
+        <w:spacing w:after="0"/>
+        <w:ind w:left="360"/>
+        <w:jc w:val="both"/>
+        <w:rPr>
+          <w:rFonts w:ascii="Dax-Regular" w:hAnsi="Dax-Regular"/>
+          <w:lang w:val="es-419"/>
+        </w:rPr>
+      </w:pPr>
+      <w:r>
+        <w:rPr>
+          <w:rFonts w:ascii="Dax-Regular" w:hAnsi="Dax-Regular"/>
+          <w:lang w:val="es-ES"/>
+        </w:rPr>
+        <w:t>Esta será la llave</w:t>
+      </w:r>
+      <w:r>
+        <w:rPr>
+          <w:rFonts w:ascii="Dax-Regular" w:hAnsi="Dax-Regular"/>
+          <w:lang w:val="es-ES"/>
+        </w:rPr>
+        <w:t xml:space="preserve"> a buscar</w:t>
+      </w:r>
+      <w:r>
+        <w:rPr>
+          <w:rFonts w:ascii="Dax-Regular" w:hAnsi="Dax-Regular"/>
+          <w:lang w:val="es-ES"/>
+        </w:rPr>
+        <w:t xml:space="preserve"> en el mapa.</w:t>
       </w:r>
     </w:p>
     <w:p>
@@ -349,7 +353,6 @@
         </w:rPr>
         <w:t>“</w:t>
       </w:r>
-      <w:proofErr w:type="spellStart"/>
       <w:r>
         <w:rPr>
           <w:rFonts w:ascii="Dax-Regular" w:hAnsi="Dax-Regular"/>
@@ -360,27 +363,51 @@
           <w:highlight w:val="yellow"/>
           <w:lang w:val="es-ES"/>
         </w:rPr>
-        <w:t>book</w:t>
-      </w:r>
-      <w:proofErr w:type="spellEnd"/>
+        <w:t>book”</w:t>
+      </w:r>
+      <w:r>
+        <w:rPr>
+          <w:rFonts w:ascii="Dax-Regular" w:hAnsi="Dax-Regular"/>
+          <w:lang w:val="es-ES"/>
+        </w:rPr>
+        <w:t xml:space="preserve"> en esa instrucción?</w:t>
+      </w:r>
+    </w:p>
+    <w:p>
+      <w:pPr>
+        <w:pStyle w:val="ListParagraph"/>
+        <w:spacing w:after="0"/>
+        <w:ind w:left="360"/>
+        <w:jc w:val="both"/>
+        <w:rPr>
+          <w:rFonts w:ascii="Dax-Regular" w:hAnsi="Dax-Regular"/>
+          <w:lang w:val="es-419"/>
+        </w:rPr>
+      </w:pPr>
+      <w:r>
+        <w:rPr>
+          <w:rFonts w:ascii="Dax-Regular" w:hAnsi="Dax-Regular"/>
+          <w:lang w:val="es-ES"/>
+        </w:rPr>
+        <w:t xml:space="preserve">Este será el valor asignado a la llave </w:t>
+      </w:r>
       <w:r>
         <w:rPr>
           <w:rFonts w:ascii="Dax-Regular" w:hAnsi="Dax-Regular"/>
           <w:b/>
           <w:bCs/>
-          <w:i/>
-          <w:iCs/>
-          <w:highlight w:val="yellow"/>
-          <w:lang w:val="es-ES"/>
-        </w:rPr>
-        <w:t>”</w:t>
-      </w:r>
-      <w:r>
-        <w:rPr>
-          <w:rFonts w:ascii="Dax-Regular" w:hAnsi="Dax-Regular"/>
-          <w:lang w:val="es-ES"/>
-        </w:rPr>
-        <w:t xml:space="preserve"> en esa instrucción?</w:t>
+          <w:lang w:val="es-ES"/>
+        </w:rPr>
+        <w:t>“book[‘goodreads_book_id’]”</w:t>
+      </w:r>
+      <w:r>
+        <w:rPr>
+          <w:rFonts w:ascii="Dax-Regular" w:hAnsi="Dax-Regular"/>
+          <w:b/>
+          <w:bCs/>
+          <w:lang w:val="es-ES"/>
+        </w:rPr>
+        <w:t>.</w:t>
       </w:r>
     </w:p>
     <w:p>
@@ -411,27 +438,7 @@
           <w:bCs/>
           <w:lang w:val="es-419"/>
         </w:rPr>
-        <w:t>“</w:t>
-      </w:r>
-      <w:proofErr w:type="spellStart"/>
-      <w:r>
-        <w:rPr>
-          <w:rFonts w:ascii="Dax-Regular" w:hAnsi="Dax-Regular"/>
-          <w:b/>
-          <w:bCs/>
-          <w:lang w:val="es-419"/>
-        </w:rPr>
-        <w:t>mp.get</w:t>
-      </w:r>
-      <w:proofErr w:type="spellEnd"/>
-      <w:r>
-        <w:rPr>
-          <w:rFonts w:ascii="Dax-Regular" w:hAnsi="Dax-Regular"/>
-          <w:b/>
-          <w:bCs/>
-          <w:lang w:val="es-419"/>
-        </w:rPr>
-        <w:t>(…)”</w:t>
+        <w:t>“mp.get(…)”</w:t>
       </w:r>
       <w:r>
         <w:rPr>
@@ -439,6 +446,39 @@
           <w:lang w:val="es-419"/>
         </w:rPr>
         <w:t>?</w:t>
+      </w:r>
+    </w:p>
+    <w:p>
+      <w:pPr>
+        <w:pStyle w:val="ListParagraph"/>
+        <w:spacing w:after="0"/>
+        <w:ind w:left="360"/>
+        <w:jc w:val="both"/>
+        <w:rPr>
+          <w:rFonts w:ascii="Dax-Regular" w:hAnsi="Dax-Regular"/>
+          <w:lang w:val="es-419"/>
+        </w:rPr>
+      </w:pPr>
+      <w:r>
+        <w:rPr>
+          <w:rFonts w:ascii="Dax-Regular" w:hAnsi="Dax-Regular"/>
+          <w:lang w:val="es-419"/>
+        </w:rPr>
+        <w:t>Se dirige al mapa years y busca la pareja llave-valor para retornarle esta información a</w:t>
+      </w:r>
+      <w:r>
+        <w:rPr>
+          <w:rFonts w:ascii="Dax-Regular" w:hAnsi="Dax-Regular"/>
+          <w:lang w:val="es-419"/>
+        </w:rPr>
+        <w:t xml:space="preserve"> la función</w:t>
+      </w:r>
+      <w:r>
+        <w:rPr>
+          <w:rFonts w:ascii="Dax-Regular" w:hAnsi="Dax-Regular"/>
+          <w:lang w:val="es-419"/>
+        </w:rPr>
+        <w:t>.</w:t>
       </w:r>
     </w:p>
     <w:p>
@@ -478,7 +518,6 @@
         </w:rPr>
         <w:t>“</w:t>
       </w:r>
-      <w:proofErr w:type="spellStart"/>
       <w:r>
         <w:rPr>
           <w:rFonts w:ascii="Dax-Regular" w:hAnsi="Dax-Regular"/>
@@ -488,25 +527,13 @@
           <w:iCs/>
           <w:lang w:val="es-ES"/>
         </w:rPr>
-        <w:t>year</w:t>
-      </w:r>
-      <w:proofErr w:type="spellEnd"/>
+        <w:t>year”</w:t>
+      </w:r>
       <w:r>
         <w:rPr>
           <w:rFonts w:ascii="Dax-Regular" w:hAnsi="Dax-Regular"/>
           <w:b/>
           <w:bCs/>
-          <w:i/>
-          <w:iCs/>
-          <w:lang w:val="es-ES"/>
-        </w:rPr>
-        <w:t>”</w:t>
-      </w:r>
-      <w:r>
-        <w:rPr>
-          <w:rFonts w:ascii="Dax-Regular" w:hAnsi="Dax-Regular"/>
-          <w:b/>
-          <w:bCs/>
           <w:lang w:val="es-ES"/>
         </w:rPr>
         <w:t xml:space="preserve"> </w:t>
@@ -517,6 +544,46 @@
           <w:lang w:val="es-ES"/>
         </w:rPr>
         <w:t>en esa instrucción?</w:t>
+      </w:r>
+    </w:p>
+    <w:p>
+      <w:pPr>
+        <w:pStyle w:val="ListParagraph"/>
+        <w:spacing w:after="0"/>
+        <w:ind w:left="360"/>
+        <w:jc w:val="both"/>
+        <w:rPr>
+          <w:rFonts w:ascii="Dax-Regular" w:hAnsi="Dax-Regular"/>
+          <w:lang w:val="es-419"/>
+        </w:rPr>
+      </w:pPr>
+      <w:r>
+        <w:rPr>
+          <w:rFonts w:ascii="Dax-Regular" w:hAnsi="Dax-Regular"/>
+          <w:lang w:val="es-ES"/>
+        </w:rPr>
+        <w:t>Year es la llave</w:t>
+      </w:r>
+      <w:r>
+        <w:rPr>
+          <w:rFonts w:ascii="Dax-Regular" w:hAnsi="Dax-Regular"/>
+          <w:lang w:val="es-ES"/>
+        </w:rPr>
+        <w:t>,  en este caso un año,</w:t>
+      </w:r>
+      <w:r>
+        <w:rPr>
+          <w:rFonts w:ascii="Dax-Regular" w:hAnsi="Dax-Regular"/>
+          <w:lang w:val="es-ES"/>
+        </w:rPr>
+        <w:t xml:space="preserve"> que se quiere buscar en el mapa</w:t>
+      </w:r>
+      <w:r>
+        <w:rPr>
+          <w:rFonts w:ascii="Dax-Regular" w:hAnsi="Dax-Regular"/>
+          <w:lang w:val="es-ES"/>
+        </w:rPr>
+        <w:t>.</w:t>
       </w:r>
     </w:p>
     <w:p>
@@ -533,7 +600,6 @@
           <w:lang w:val="es-419"/>
         </w:rPr>
       </w:pPr>
-      <w:proofErr w:type="gramStart"/>
       <w:r>
         <w:rPr>
           <w:rFonts w:ascii="Dax-Regular" w:hAnsi="Dax-Regular"/>
@@ -548,37 +614,7 @@
           <w:bCs/>
           <w:lang w:val="es-ES"/>
         </w:rPr>
-        <w:t>“</w:t>
-      </w:r>
-      <w:proofErr w:type="spellStart"/>
-      <w:r>
-        <w:rPr>
-          <w:rFonts w:ascii="Dax-Regular" w:hAnsi="Dax-Regular"/>
-          <w:b/>
-          <w:bCs/>
-          <w:lang w:val="es-ES"/>
-        </w:rPr>
-        <w:t>me.</w:t>
-      </w:r>
-      <w:proofErr w:type="gramEnd"/>
-      <w:r>
-        <w:rPr>
-          <w:rFonts w:ascii="Dax-Regular" w:hAnsi="Dax-Regular"/>
-          <w:b/>
-          <w:bCs/>
-          <w:lang w:val="es-ES"/>
-        </w:rPr>
-        <w:t>getValue</w:t>
-      </w:r>
-      <w:proofErr w:type="spellEnd"/>
-      <w:r>
-        <w:rPr>
-          <w:rFonts w:ascii="Dax-Regular" w:hAnsi="Dax-Regular"/>
-          <w:b/>
-          <w:bCs/>
-          <w:lang w:val="es-ES"/>
-        </w:rPr>
-        <w:t>(…)”</w:t>
+        <w:t>“me.getValue(…)”</w:t>
       </w:r>
       <w:r>
         <w:rPr>
@@ -586,6 +622,25 @@
           <w:lang w:val="es-ES"/>
         </w:rPr>
         <w:t>?</w:t>
+      </w:r>
+    </w:p>
+    <w:p>
+      <w:pPr>
+        <w:pStyle w:val="ListParagraph"/>
+        <w:spacing w:after="0"/>
+        <w:ind w:left="360"/>
+        <w:jc w:val="both"/>
+        <w:rPr>
+          <w:rFonts w:ascii="Dax-Regular" w:hAnsi="Dax-Regular"/>
+          <w:lang w:val="es-419"/>
+        </w:rPr>
+      </w:pPr>
+      <w:r>
+        <w:rPr>
+          <w:rFonts w:ascii="Dax-Regular" w:hAnsi="Dax-Regular"/>
+          <w:lang w:val="es-ES"/>
+        </w:rPr>
+        <w:t>Getvalue extrae el valor de la pareja llave-valor anteriormente hallada para retornar la información únicamente del value, y no incluyendo el key.</w:t>
       </w:r>
     </w:p>
     <w:p>
@@ -1544,21 +1599,6 @@
 </file>
 
 <file path=customXml/item1.xml><?xml version="1.0" encoding="utf-8"?>
-<p:properties xmlns:p="http://schemas.microsoft.com/office/2006/metadata/properties" xmlns:xsi="http://www.w3.org/2001/XMLSchema-instance" xmlns:pc="http://schemas.microsoft.com/office/infopath/2007/PartnerControls">
-  <documentManagement/>
-</p:properties>
-</file>
-
-<file path=customXml/item2.xml><?xml version="1.0" encoding="utf-8"?>
-<?mso-contentType ?>
-<FormTemplates xmlns="http://schemas.microsoft.com/sharepoint/v3/contenttype/forms">
-  <Display>DocumentLibraryForm</Display>
-  <Edit>DocumentLibraryForm</Edit>
-  <New>DocumentLibraryForm</New>
-</FormTemplates>
-</file>
-
-<file path=customXml/item3.xml><?xml version="1.0" encoding="utf-8"?>
 <ct:contentTypeSchema xmlns:ct="http://schemas.microsoft.com/office/2006/metadata/contentType" xmlns:ma="http://schemas.microsoft.com/office/2006/metadata/properties/metaAttributes" ct:_="" ma:_="" ma:contentTypeName="Documento" ma:contentTypeID="0x01010023858CF01A2EF24688B692775F4C60A4" ma:contentTypeVersion="11" ma:contentTypeDescription="Crear nuevo documento." ma:contentTypeScope="" ma:versionID="04b510ef1bc187d79b842c792d256c41">
   <xsd:schema xmlns:xsd="http://www.w3.org/2001/XMLSchema" xmlns:xs="http://www.w3.org/2001/XMLSchema" xmlns:p="http://schemas.microsoft.com/office/2006/metadata/properties" xmlns:ns2="164883f8-7691-4ecf-b54a-664c0d0edefe" xmlns:ns3="85e30bcc-d76c-4413-8e4d-2dce22fb0743" targetNamespace="http://schemas.microsoft.com/office/2006/metadata/properties" ma:root="true" ma:fieldsID="9049981c3eb1ee76226ec9e2f8ecd7b4" ns2:_="" ns3:_="">
     <xsd:import namespace="164883f8-7691-4ecf-b54a-664c0d0edefe"/>
@@ -1769,11 +1809,36 @@
 </ct:contentTypeSchema>
 </file>
 
+<file path=customXml/item2.xml><?xml version="1.0" encoding="utf-8"?>
+<?mso-contentType ?>
+<FormTemplates xmlns="http://schemas.microsoft.com/sharepoint/v3/contenttype/forms">
+  <Display>DocumentLibraryForm</Display>
+  <Edit>DocumentLibraryForm</Edit>
+  <New>DocumentLibraryForm</New>
+</FormTemplates>
+</file>
+
+<file path=customXml/item3.xml><?xml version="1.0" encoding="utf-8"?>
+<p:properties xmlns:p="http://schemas.microsoft.com/office/2006/metadata/properties" xmlns:xsi="http://www.w3.org/2001/XMLSchema-instance" xmlns:pc="http://schemas.microsoft.com/office/infopath/2007/PartnerControls">
+  <documentManagement/>
+</p:properties>
+</file>
+
 <file path=customXml/itemProps1.xml><?xml version="1.0" encoding="utf-8"?>
-<ds:datastoreItem xmlns:ds="http://schemas.openxmlformats.org/officeDocument/2006/customXml" ds:itemID="{8542EACB-7939-45C8-99C3-B6897CA7A7EF}">
+<ds:datastoreItem xmlns:ds="http://schemas.openxmlformats.org/officeDocument/2006/customXml" ds:itemID="{40CE0DC1-42B7-46C6-90BB-2912C538F6FA}">
   <ds:schemaRefs>
+    <ds:schemaRef ds:uri="http://schemas.microsoft.com/office/2006/metadata/contentType"/>
+    <ds:schemaRef ds:uri="http://schemas.microsoft.com/office/2006/metadata/properties/metaAttributes"/>
+    <ds:schemaRef ds:uri="http://www.w3.org/2001/XMLSchema"/>
     <ds:schemaRef ds:uri="http://schemas.microsoft.com/office/2006/metadata/properties"/>
+    <ds:schemaRef ds:uri="164883f8-7691-4ecf-b54a-664c0d0edefe"/>
+    <ds:schemaRef ds:uri="85e30bcc-d76c-4413-8e4d-2dce22fb0743"/>
+    <ds:schemaRef ds:uri="http://schemas.microsoft.com/office/2006/documentManagement/types"/>
     <ds:schemaRef ds:uri="http://schemas.microsoft.com/office/infopath/2007/PartnerControls"/>
+    <ds:schemaRef ds:uri="http://schemas.openxmlformats.org/package/2006/metadata/core-properties"/>
+    <ds:schemaRef ds:uri="http://purl.org/dc/elements/1.1/"/>
+    <ds:schemaRef ds:uri="http://purl.org/dc/terms/"/>
+    <ds:schemaRef ds:uri="http://schemas.microsoft.com/internal/obd"/>
   </ds:schemaRefs>
 </ds:datastoreItem>
 </file>
@@ -1787,5 +1852,10 @@
 </file>
 
 <file path=customXml/itemProps3.xml><?xml version="1.0" encoding="utf-8"?>
-<ds:datastoreItem xmlns:ds="http://schemas.openxmlformats.org/officeDocument/2006/customXml" ds:itemID="{40CE0DC1-42B7-46C6-90BB-2912C538F6FA}"/>
+<ds:datastoreItem xmlns:ds="http://schemas.openxmlformats.org/officeDocument/2006/customXml" ds:itemID="{8542EACB-7939-45C8-99C3-B6897CA7A7EF}">
+  <ds:schemaRefs>
+    <ds:schemaRef ds:uri="http://schemas.microsoft.com/office/2006/metadata/properties"/>
+    <ds:schemaRef ds:uri="http://schemas.microsoft.com/office/infopath/2007/PartnerControls"/>
+  </ds:schemaRefs>
+</ds:datastoreItem>
 </file>
</xml_diff>

<commit_message>
Preguntas 1 a 5
</commit_message>
<xml_diff>
--- a/Docs/Observaciones-Lab 6.docx
+++ b/Docs/Observaciones-Lab 6.docx
@@ -4,7 +4,7 @@
   <w:body>
     <w:p>
       <w:pPr>
-        <w:pStyle w:val="Title"/>
+        <w:pStyle w:val="Ttulo"/>
         <w:jc w:val="center"/>
         <w:rPr>
           <w:lang w:val="es-419"/>
@@ -29,25 +29,7 @@
         <w:rPr>
           <w:lang w:val="es-419"/>
         </w:rPr>
-        <w:t xml:space="preserve">Estudiante </w:t>
-      </w:r>
-      <w:r>
-        <w:rPr>
-          <w:lang w:val="es-419"/>
-        </w:rPr>
-        <w:t>1</w:t>
-      </w:r>
-      <w:r>
-        <w:rPr>
-          <w:lang w:val="es-419"/>
-        </w:rPr>
-        <w:t xml:space="preserve"> </w:t>
-      </w:r>
-      <w:r>
-        <w:rPr>
-          <w:lang w:val="es-419"/>
-        </w:rPr>
-        <w:t>Cod XXXX</w:t>
+        <w:t>Laura Daninela Arias - 202020621</w:t>
       </w:r>
     </w:p>
     <w:p>
@@ -62,19 +44,13 @@
         <w:rPr>
           <w:lang w:val="es-419"/>
         </w:rPr>
-        <w:t xml:space="preserve">Estudiante </w:t>
-      </w:r>
-      <w:r>
-        <w:rPr>
-          <w:lang w:val="es-419"/>
-        </w:rPr>
         <w:t>David Almanza</w:t>
       </w:r>
       <w:r>
         <w:rPr>
           <w:lang w:val="es-419"/>
         </w:rPr>
-        <w:t xml:space="preserve"> Cod </w:t>
+        <w:t xml:space="preserve">  </w:t>
       </w:r>
       <w:r>
         <w:rPr>
@@ -94,7 +70,7 @@
     </w:p>
     <w:p>
       <w:pPr>
-        <w:pStyle w:val="ListParagraph"/>
+        <w:pStyle w:val="Prrafodelista"/>
         <w:numPr>
           <w:ilvl w:val="0"/>
           <w:numId w:val="1"/>
@@ -103,12 +79,16 @@
         <w:jc w:val="both"/>
         <w:rPr>
           <w:rFonts w:ascii="Dax-Regular" w:hAnsi="Dax-Regular"/>
-          <w:lang w:val="es-419"/>
-        </w:rPr>
-      </w:pPr>
-      <w:r>
-        <w:rPr>
-          <w:rFonts w:ascii="Dax-Regular" w:hAnsi="Dax-Regular"/>
+          <w:b/>
+          <w:bCs/>
+          <w:lang w:val="es-419"/>
+        </w:rPr>
+      </w:pPr>
+      <w:r>
+        <w:rPr>
+          <w:rFonts w:ascii="Dax-Regular" w:hAnsi="Dax-Regular"/>
+          <w:b/>
+          <w:bCs/>
           <w:lang w:val="es-419"/>
         </w:rPr>
         <w:t>¿Qué estructura de datos se usa para este índice?</w:t>
@@ -116,7 +96,28 @@
     </w:p>
     <w:p>
       <w:pPr>
-        <w:pStyle w:val="ListParagraph"/>
+        <w:pStyle w:val="Prrafodelista"/>
+        <w:spacing w:after="0"/>
+        <w:ind w:left="360"/>
+        <w:jc w:val="both"/>
+        <w:rPr>
+          <w:rFonts w:ascii="Dax-Regular" w:hAnsi="Dax-Regular"/>
+          <w:lang w:val="es-419"/>
+        </w:rPr>
+      </w:pPr>
+      <w:proofErr w:type="spellStart"/>
+      <w:r>
+        <w:rPr>
+          <w:rFonts w:ascii="Dax-Regular" w:hAnsi="Dax-Regular"/>
+          <w:lang w:val="es-419"/>
+        </w:rPr>
+        <w:t>Map</w:t>
+      </w:r>
+      <w:proofErr w:type="spellEnd"/>
+    </w:p>
+    <w:p>
+      <w:pPr>
+        <w:pStyle w:val="Prrafodelista"/>
         <w:numPr>
           <w:ilvl w:val="0"/>
           <w:numId w:val="1"/>
@@ -125,12 +126,16 @@
         <w:jc w:val="both"/>
         <w:rPr>
           <w:rFonts w:ascii="Dax-Regular" w:hAnsi="Dax-Regular"/>
-          <w:lang w:val="es-419"/>
-        </w:rPr>
-      </w:pPr>
-      <w:r>
-        <w:rPr>
-          <w:rFonts w:ascii="Dax-Regular" w:hAnsi="Dax-Regular"/>
+          <w:b/>
+          <w:bCs/>
+          <w:lang w:val="es-419"/>
+        </w:rPr>
+      </w:pPr>
+      <w:r>
+        <w:rPr>
+          <w:rFonts w:ascii="Dax-Regular" w:hAnsi="Dax-Regular"/>
+          <w:b/>
+          <w:bCs/>
           <w:lang w:val="es-419"/>
         </w:rPr>
         <w:t>¿Cuántos elementos se espera almacenar inicialmente?</w:t>
@@ -138,7 +143,26 @@
     </w:p>
     <w:p>
       <w:pPr>
-        <w:pStyle w:val="ListParagraph"/>
+        <w:pStyle w:val="Prrafodelista"/>
+        <w:spacing w:after="0"/>
+        <w:ind w:left="360"/>
+        <w:jc w:val="both"/>
+        <w:rPr>
+          <w:rFonts w:ascii="Dax-Regular" w:hAnsi="Dax-Regular"/>
+          <w:lang w:val="es-419"/>
+        </w:rPr>
+      </w:pPr>
+      <w:r>
+        <w:rPr>
+          <w:rFonts w:ascii="Dax-Regular" w:hAnsi="Dax-Regular"/>
+          <w:lang w:val="es-419"/>
+        </w:rPr>
+        <w:t>800 elementos</w:t>
+      </w:r>
+    </w:p>
+    <w:p>
+      <w:pPr>
+        <w:pStyle w:val="Prrafodelista"/>
         <w:numPr>
           <w:ilvl w:val="0"/>
           <w:numId w:val="1"/>
@@ -147,12 +171,16 @@
         <w:jc w:val="both"/>
         <w:rPr>
           <w:rFonts w:ascii="Dax-Regular" w:hAnsi="Dax-Regular"/>
-          <w:lang w:val="es-419"/>
-        </w:rPr>
-      </w:pPr>
-      <w:r>
-        <w:rPr>
-          <w:rFonts w:ascii="Dax-Regular" w:hAnsi="Dax-Regular"/>
+          <w:b/>
+          <w:bCs/>
+          <w:lang w:val="es-419"/>
+        </w:rPr>
+      </w:pPr>
+      <w:r>
+        <w:rPr>
+          <w:rFonts w:ascii="Dax-Regular" w:hAnsi="Dax-Regular"/>
+          <w:b/>
+          <w:bCs/>
           <w:lang w:val="es-419"/>
         </w:rPr>
         <w:t>¿Cuál es el factor de carga?</w:t>
@@ -160,7 +188,26 @@
     </w:p>
     <w:p>
       <w:pPr>
-        <w:pStyle w:val="ListParagraph"/>
+        <w:pStyle w:val="Prrafodelista"/>
+        <w:spacing w:after="0"/>
+        <w:ind w:left="360"/>
+        <w:jc w:val="both"/>
+        <w:rPr>
+          <w:rFonts w:ascii="Dax-Regular" w:hAnsi="Dax-Regular"/>
+          <w:lang w:val="es-419"/>
+        </w:rPr>
+      </w:pPr>
+      <w:r>
+        <w:rPr>
+          <w:rFonts w:ascii="Dax-Regular" w:hAnsi="Dax-Regular"/>
+          <w:lang w:val="es-419"/>
+        </w:rPr>
+        <w:t>4.0</w:t>
+      </w:r>
+    </w:p>
+    <w:p>
+      <w:pPr>
+        <w:pStyle w:val="Prrafodelista"/>
         <w:numPr>
           <w:ilvl w:val="0"/>
           <w:numId w:val="1"/>
@@ -169,20 +216,81 @@
         <w:jc w:val="both"/>
         <w:rPr>
           <w:rFonts w:ascii="Dax-Regular" w:hAnsi="Dax-Regular"/>
-          <w:lang w:val="es-419"/>
-        </w:rPr>
-      </w:pPr>
-      <w:r>
-        <w:rPr>
-          <w:rFonts w:ascii="Dax-Regular" w:hAnsi="Dax-Regular"/>
-          <w:lang w:val="es-419"/>
-        </w:rPr>
-        <w:t>¿Con cuántos elementos serán necesarios agregar para hacer re-hash de la tabla?</w:t>
-      </w:r>
-    </w:p>
-    <w:p>
-      <w:pPr>
-        <w:pStyle w:val="ListParagraph"/>
+          <w:b/>
+          <w:bCs/>
+          <w:lang w:val="es-419"/>
+        </w:rPr>
+      </w:pPr>
+      <w:r>
+        <w:rPr>
+          <w:rFonts w:ascii="Dax-Regular" w:hAnsi="Dax-Regular"/>
+          <w:b/>
+          <w:bCs/>
+          <w:lang w:val="es-419"/>
+        </w:rPr>
+        <w:t>¿</w:t>
+      </w:r>
+      <w:r>
+        <w:rPr>
+          <w:rFonts w:ascii="Dax-Regular" w:hAnsi="Dax-Regular"/>
+          <w:b/>
+          <w:bCs/>
+          <w:lang w:val="es-419"/>
+        </w:rPr>
+        <w:t>C</w:t>
+      </w:r>
+      <w:r>
+        <w:rPr>
+          <w:rFonts w:ascii="Dax-Regular" w:hAnsi="Dax-Regular"/>
+          <w:b/>
+          <w:bCs/>
+          <w:lang w:val="es-419"/>
+        </w:rPr>
+        <w:t xml:space="preserve">uántos elementos serán necesarios agregar para hacer </w:t>
+      </w:r>
+      <w:proofErr w:type="spellStart"/>
+      <w:r>
+        <w:rPr>
+          <w:rFonts w:ascii="Dax-Regular" w:hAnsi="Dax-Regular"/>
+          <w:b/>
+          <w:bCs/>
+          <w:lang w:val="es-419"/>
+        </w:rPr>
+        <w:t>re-hash</w:t>
+      </w:r>
+      <w:proofErr w:type="spellEnd"/>
+      <w:r>
+        <w:rPr>
+          <w:rFonts w:ascii="Dax-Regular" w:hAnsi="Dax-Regular"/>
+          <w:b/>
+          <w:bCs/>
+          <w:lang w:val="es-419"/>
+        </w:rPr>
+        <w:t xml:space="preserve"> de la tabla?</w:t>
+      </w:r>
+    </w:p>
+    <w:p>
+      <w:pPr>
+        <w:pStyle w:val="Prrafodelista"/>
+        <w:spacing w:after="0"/>
+        <w:ind w:left="360"/>
+        <w:jc w:val="both"/>
+        <w:rPr>
+          <w:rFonts w:ascii="Dax-Regular" w:hAnsi="Dax-Regular"/>
+          <w:lang w:val="es-419"/>
+        </w:rPr>
+      </w:pPr>
+      <w:r>
+        <w:rPr>
+          <w:rFonts w:ascii="Dax-Regular" w:hAnsi="Dax-Regular"/>
+          <w:lang w:val="es-419"/>
+        </w:rPr>
+        <w:t>844</w:t>
+      </w:r>
+    </w:p>
+    <w:p>
+      <w:pPr>
+        <w:pStyle w:val="Prrafodelista"/>
         <w:numPr>
           <w:ilvl w:val="0"/>
           <w:numId w:val="1"/>
@@ -191,36 +299,44 @@
         <w:jc w:val="both"/>
         <w:rPr>
           <w:rFonts w:ascii="Dax-Regular" w:hAnsi="Dax-Regular"/>
-          <w:lang w:val="es-419"/>
-        </w:rPr>
-      </w:pPr>
-      <w:r>
-        <w:rPr>
-          <w:rFonts w:ascii="Dax-Regular" w:hAnsi="Dax-Regular"/>
+          <w:b/>
+          <w:bCs/>
+          <w:lang w:val="es-419"/>
+        </w:rPr>
+      </w:pPr>
+      <w:r>
+        <w:rPr>
+          <w:rFonts w:ascii="Dax-Regular" w:hAnsi="Dax-Regular"/>
+          <w:b/>
+          <w:bCs/>
           <w:lang w:val="es-419"/>
         </w:rPr>
         <w:t>¿Qué hace la instrucción “</w:t>
       </w:r>
-      <w:r>
-        <w:rPr>
-          <w:rFonts w:ascii="Dax-Regular" w:hAnsi="Dax-Regular"/>
-          <w:b/>
-          <w:bCs/>
-          <w:lang w:val="es-419"/>
-        </w:rPr>
-        <w:t>mp.put(...)”</w:t>
-      </w:r>
-      <w:r>
-        <w:rPr>
-          <w:rFonts w:ascii="Dax-Regular" w:hAnsi="Dax-Regular"/>
-          <w:lang w:val="es-419"/>
-        </w:rPr>
-        <w:t>?</w:t>
-      </w:r>
-    </w:p>
-    <w:p>
-      <w:pPr>
-        <w:pStyle w:val="ListParagraph"/>
+      <w:proofErr w:type="spellStart"/>
+      <w:r>
+        <w:rPr>
+          <w:rFonts w:ascii="Dax-Regular" w:hAnsi="Dax-Regular"/>
+          <w:b/>
+          <w:bCs/>
+          <w:lang w:val="es-419"/>
+        </w:rPr>
+        <w:t>mp.put</w:t>
+      </w:r>
+      <w:proofErr w:type="spellEnd"/>
+      <w:r>
+        <w:rPr>
+          <w:rFonts w:ascii="Dax-Regular" w:hAnsi="Dax-Regular"/>
+          <w:b/>
+          <w:bCs/>
+          <w:lang w:val="es-419"/>
+        </w:rPr>
+        <w:t>(...)”?</w:t>
+      </w:r>
+    </w:p>
+    <w:p>
+      <w:pPr>
+        <w:pStyle w:val="Prrafodelista"/>
         <w:spacing w:after="0"/>
         <w:ind w:left="360"/>
         <w:jc w:val="both"/>
@@ -234,19 +350,51 @@
           <w:rFonts w:ascii="Dax-Regular" w:hAnsi="Dax-Regular"/>
           <w:lang w:val="es-419"/>
         </w:rPr>
-        <w:t>La instrucci</w:t>
-      </w:r>
-      <w:r>
-        <w:rPr>
-          <w:rFonts w:ascii="Dax-Regular" w:hAnsi="Dax-Regular"/>
-          <w:lang w:val="es-ES"/>
-        </w:rPr>
-        <w:t>ón mp.put agrega una pareja llave-valor a la tabla de hash, si es que la llave no existe en la tabla. Si la llave ya existe, reemplaza su valor con el que se quiere agregar.</w:t>
-      </w:r>
-    </w:p>
-    <w:p>
-      <w:pPr>
-        <w:pStyle w:val="ListParagraph"/>
+        <w:t xml:space="preserve">La </w:t>
+      </w:r>
+      <w:proofErr w:type="spellStart"/>
+      <w:r>
+        <w:rPr>
+          <w:rFonts w:ascii="Dax-Regular" w:hAnsi="Dax-Regular"/>
+          <w:lang w:val="es-419"/>
+        </w:rPr>
+        <w:t>instrucci</w:t>
+      </w:r>
+      <w:r>
+        <w:rPr>
+          <w:rFonts w:ascii="Dax-Regular" w:hAnsi="Dax-Regular"/>
+          <w:lang w:val="es-ES"/>
+        </w:rPr>
+        <w:t>ón</w:t>
+      </w:r>
+      <w:proofErr w:type="spellEnd"/>
+      <w:r>
+        <w:rPr>
+          <w:rFonts w:ascii="Dax-Regular" w:hAnsi="Dax-Regular"/>
+          <w:lang w:val="es-ES"/>
+        </w:rPr>
+        <w:t xml:space="preserve"> </w:t>
+      </w:r>
+      <w:proofErr w:type="spellStart"/>
+      <w:r>
+        <w:rPr>
+          <w:rFonts w:ascii="Dax-Regular" w:hAnsi="Dax-Regular"/>
+          <w:lang w:val="es-ES"/>
+        </w:rPr>
+        <w:t>mp.put</w:t>
+      </w:r>
+      <w:proofErr w:type="spellEnd"/>
+      <w:r>
+        <w:rPr>
+          <w:rFonts w:ascii="Dax-Regular" w:hAnsi="Dax-Regular"/>
+          <w:lang w:val="es-ES"/>
+        </w:rPr>
+        <w:t xml:space="preserve"> agrega una pareja llave-valor a la tabla de hash, si es que la llave no existe en la tabla. Si la llave ya existe, reemplaza su valor con el que se quiere agregar.</w:t>
+      </w:r>
+    </w:p>
+    <w:p>
+      <w:pPr>
+        <w:pStyle w:val="Prrafodelista"/>
         <w:numPr>
           <w:ilvl w:val="0"/>
           <w:numId w:val="1"/>
@@ -255,12 +403,16 @@
         <w:jc w:val="both"/>
         <w:rPr>
           <w:rFonts w:ascii="Dax-Regular" w:hAnsi="Dax-Regular"/>
-          <w:lang w:val="es-419"/>
-        </w:rPr>
-      </w:pPr>
-      <w:r>
-        <w:rPr>
-          <w:rFonts w:ascii="Dax-Regular" w:hAnsi="Dax-Regular"/>
+          <w:b/>
+          <w:bCs/>
+          <w:lang w:val="es-419"/>
+        </w:rPr>
+      </w:pPr>
+      <w:r>
+        <w:rPr>
+          <w:rFonts w:ascii="Dax-Regular" w:hAnsi="Dax-Regular"/>
+          <w:b/>
+          <w:bCs/>
           <w:lang w:val="es-419"/>
         </w:rPr>
         <w:t>¿</w:t>
@@ -268,30 +420,56 @@
       <w:r>
         <w:rPr>
           <w:rFonts w:ascii="Dax-Regular" w:hAnsi="Dax-Regular"/>
-          <w:lang w:val="es-ES"/>
-        </w:rPr>
-        <w:t xml:space="preserve">Qué papel cumple </w:t>
-      </w:r>
-      <w:r>
-        <w:rPr>
-          <w:rFonts w:ascii="Dax-Regular" w:hAnsi="Dax-Regular"/>
-          <w:b/>
-          <w:bCs/>
-          <w:lang w:val="es-ES"/>
-        </w:rPr>
-        <w:t>“book[‘goodreads_book_id’]”</w:t>
-      </w:r>
-      <w:r>
-        <w:rPr>
-          <w:rFonts w:ascii="Dax-Regular" w:hAnsi="Dax-Regular"/>
-          <w:lang w:val="es-ES"/>
-        </w:rPr>
-        <w:t xml:space="preserve"> en esa instrucción?</w:t>
-      </w:r>
-    </w:p>
-    <w:p>
-      <w:pPr>
-        <w:pStyle w:val="ListParagraph"/>
+          <w:b/>
+          <w:bCs/>
+          <w:lang w:val="es-ES"/>
+        </w:rPr>
+        <w:t>Qué papel cumple “</w:t>
+      </w:r>
+      <w:proofErr w:type="spellStart"/>
+      <w:r>
+        <w:rPr>
+          <w:rFonts w:ascii="Dax-Regular" w:hAnsi="Dax-Regular"/>
+          <w:b/>
+          <w:bCs/>
+          <w:lang w:val="es-ES"/>
+        </w:rPr>
+        <w:t>book</w:t>
+      </w:r>
+      <w:proofErr w:type="spellEnd"/>
+      <w:r>
+        <w:rPr>
+          <w:rFonts w:ascii="Dax-Regular" w:hAnsi="Dax-Regular"/>
+          <w:b/>
+          <w:bCs/>
+          <w:lang w:val="es-ES"/>
+        </w:rPr>
+        <w:t>[‘</w:t>
+      </w:r>
+      <w:proofErr w:type="spellStart"/>
+      <w:r>
+        <w:rPr>
+          <w:rFonts w:ascii="Dax-Regular" w:hAnsi="Dax-Regular"/>
+          <w:b/>
+          <w:bCs/>
+          <w:lang w:val="es-ES"/>
+        </w:rPr>
+        <w:t>goodreads_book_id</w:t>
+      </w:r>
+      <w:proofErr w:type="spellEnd"/>
+      <w:r>
+        <w:rPr>
+          <w:rFonts w:ascii="Dax-Regular" w:hAnsi="Dax-Regular"/>
+          <w:b/>
+          <w:bCs/>
+          <w:lang w:val="es-ES"/>
+        </w:rPr>
+        <w:t>’]” en esa instrucción?</w:t>
+      </w:r>
+    </w:p>
+    <w:p>
+      <w:pPr>
+        <w:pStyle w:val="Prrafodelista"/>
         <w:spacing w:after="0"/>
         <w:ind w:left="360"/>
         <w:jc w:val="both"/>
@@ -305,7 +483,15 @@
           <w:rFonts w:ascii="Dax-Regular" w:hAnsi="Dax-Regular"/>
           <w:lang w:val="es-ES"/>
         </w:rPr>
-        <w:t>Esta será la llave</w:t>
+        <w:t xml:space="preserve">Esta será </w:t>
+      </w:r>
+      <w:proofErr w:type="gramStart"/>
+      <w:r>
+        <w:rPr>
+          <w:rFonts w:ascii="Dax-Regular" w:hAnsi="Dax-Regular"/>
+          <w:lang w:val="es-ES"/>
+        </w:rPr>
+        <w:t>la llave</w:t>
       </w:r>
       <w:r>
         <w:rPr>
@@ -314,6 +500,7 @@
         </w:rPr>
         <w:t xml:space="preserve"> a buscar</w:t>
       </w:r>
+      <w:proofErr w:type="gramEnd"/>
       <w:r>
         <w:rPr>
           <w:rFonts w:ascii="Dax-Regular" w:hAnsi="Dax-Regular"/>
@@ -324,7 +511,7 @@
     </w:p>
     <w:p>
       <w:pPr>
-        <w:pStyle w:val="ListParagraph"/>
+        <w:pStyle w:val="Prrafodelista"/>
         <w:numPr>
           <w:ilvl w:val="0"/>
           <w:numId w:val="1"/>
@@ -333,12 +520,16 @@
         <w:jc w:val="both"/>
         <w:rPr>
           <w:rFonts w:ascii="Dax-Regular" w:hAnsi="Dax-Regular"/>
-          <w:lang w:val="es-419"/>
-        </w:rPr>
-      </w:pPr>
-      <w:r>
-        <w:rPr>
-          <w:rFonts w:ascii="Dax-Regular" w:hAnsi="Dax-Regular"/>
+          <w:b/>
+          <w:bCs/>
+          <w:lang w:val="es-419"/>
+        </w:rPr>
+      </w:pPr>
+      <w:r>
+        <w:rPr>
+          <w:rFonts w:ascii="Dax-Regular" w:hAnsi="Dax-Regular"/>
+          <w:b/>
+          <w:bCs/>
           <w:lang w:val="es-ES"/>
         </w:rPr>
         <w:t xml:space="preserve">¿Qué papel cumple </w:t>
@@ -353,6 +544,7 @@
         </w:rPr>
         <w:t>“</w:t>
       </w:r>
+      <w:proofErr w:type="spellStart"/>
       <w:r>
         <w:rPr>
           <w:rFonts w:ascii="Dax-Regular" w:hAnsi="Dax-Regular"/>
@@ -363,11 +555,26 @@
           <w:highlight w:val="yellow"/>
           <w:lang w:val="es-ES"/>
         </w:rPr>
-        <w:t>book”</w:t>
-      </w:r>
-      <w:r>
-        <w:rPr>
-          <w:rFonts w:ascii="Dax-Regular" w:hAnsi="Dax-Regular"/>
+        <w:t>book</w:t>
+      </w:r>
+      <w:proofErr w:type="spellEnd"/>
+      <w:r>
+        <w:rPr>
+          <w:rFonts w:ascii="Dax-Regular" w:hAnsi="Dax-Regular"/>
+          <w:b/>
+          <w:bCs/>
+          <w:i/>
+          <w:iCs/>
+          <w:highlight w:val="yellow"/>
+          <w:lang w:val="es-ES"/>
+        </w:rPr>
+        <w:t>”</w:t>
+      </w:r>
+      <w:r>
+        <w:rPr>
+          <w:rFonts w:ascii="Dax-Regular" w:hAnsi="Dax-Regular"/>
+          <w:b/>
+          <w:bCs/>
           <w:lang w:val="es-ES"/>
         </w:rPr>
         <w:t xml:space="preserve"> en esa instrucción?</w:t>
@@ -375,7 +582,7 @@
     </w:p>
     <w:p>
       <w:pPr>
-        <w:pStyle w:val="ListParagraph"/>
+        <w:pStyle w:val="Prrafodelista"/>
         <w:spacing w:after="0"/>
         <w:ind w:left="360"/>
         <w:jc w:val="both"/>
@@ -389,30 +596,44 @@
           <w:rFonts w:ascii="Dax-Regular" w:hAnsi="Dax-Regular"/>
           <w:lang w:val="es-ES"/>
         </w:rPr>
-        <w:t xml:space="preserve">Este será el valor asignado a la llave </w:t>
-      </w:r>
-      <w:r>
-        <w:rPr>
-          <w:rFonts w:ascii="Dax-Regular" w:hAnsi="Dax-Regular"/>
-          <w:b/>
-          <w:bCs/>
-          <w:lang w:val="es-ES"/>
-        </w:rPr>
-        <w:t>“book[‘goodreads_book_id’]”</w:t>
-      </w:r>
-      <w:r>
-        <w:rPr>
-          <w:rFonts w:ascii="Dax-Regular" w:hAnsi="Dax-Regular"/>
-          <w:b/>
-          <w:bCs/>
-          <w:lang w:val="es-ES"/>
-        </w:rPr>
-        <w:t>.</w:t>
-      </w:r>
-    </w:p>
-    <w:p>
-      <w:pPr>
-        <w:pStyle w:val="ListParagraph"/>
+        <w:t>Este será el valor asignado a la llave “</w:t>
+      </w:r>
+      <w:proofErr w:type="spellStart"/>
+      <w:r>
+        <w:rPr>
+          <w:rFonts w:ascii="Dax-Regular" w:hAnsi="Dax-Regular"/>
+          <w:lang w:val="es-ES"/>
+        </w:rPr>
+        <w:t>book</w:t>
+      </w:r>
+      <w:proofErr w:type="spellEnd"/>
+      <w:r>
+        <w:rPr>
+          <w:rFonts w:ascii="Dax-Regular" w:hAnsi="Dax-Regular"/>
+          <w:lang w:val="es-ES"/>
+        </w:rPr>
+        <w:t>[‘</w:t>
+      </w:r>
+      <w:proofErr w:type="spellStart"/>
+      <w:r>
+        <w:rPr>
+          <w:rFonts w:ascii="Dax-Regular" w:hAnsi="Dax-Regular"/>
+          <w:lang w:val="es-ES"/>
+        </w:rPr>
+        <w:t>goodreads_book_id</w:t>
+      </w:r>
+      <w:proofErr w:type="spellEnd"/>
+      <w:r>
+        <w:rPr>
+          <w:rFonts w:ascii="Dax-Regular" w:hAnsi="Dax-Regular"/>
+          <w:lang w:val="es-ES"/>
+        </w:rPr>
+        <w:t>’]”.</w:t>
+      </w:r>
+    </w:p>
+    <w:p>
+      <w:pPr>
+        <w:pStyle w:val="Prrafodelista"/>
         <w:numPr>
           <w:ilvl w:val="0"/>
           <w:numId w:val="1"/>
@@ -421,36 +642,55 @@
         <w:jc w:val="both"/>
         <w:rPr>
           <w:rFonts w:ascii="Dax-Regular" w:hAnsi="Dax-Regular"/>
-          <w:lang w:val="es-419"/>
-        </w:rPr>
-      </w:pPr>
-      <w:r>
-        <w:rPr>
-          <w:rFonts w:ascii="Dax-Regular" w:hAnsi="Dax-Regular"/>
-          <w:lang w:val="es-419"/>
-        </w:rPr>
-        <w:t xml:space="preserve">¿Qué hace la instrucción </w:t>
-      </w:r>
-      <w:r>
-        <w:rPr>
-          <w:rFonts w:ascii="Dax-Regular" w:hAnsi="Dax-Regular"/>
-          <w:b/>
-          <w:bCs/>
-          <w:lang w:val="es-419"/>
-        </w:rPr>
-        <w:t>“mp.get(…)”</w:t>
-      </w:r>
-      <w:r>
-        <w:rPr>
-          <w:rFonts w:ascii="Dax-Regular" w:hAnsi="Dax-Regular"/>
-          <w:lang w:val="es-419"/>
-        </w:rPr>
-        <w:t>?</w:t>
-      </w:r>
-    </w:p>
-    <w:p>
-      <w:pPr>
-        <w:pStyle w:val="ListParagraph"/>
+          <w:b/>
+          <w:bCs/>
+          <w:lang w:val="es-419"/>
+        </w:rPr>
+      </w:pPr>
+      <w:r>
+        <w:rPr>
+          <w:rFonts w:ascii="Dax-Regular" w:hAnsi="Dax-Regular"/>
+          <w:b/>
+          <w:bCs/>
+          <w:lang w:val="es-419"/>
+        </w:rPr>
+        <w:t>¿Qué hace la instrucción “</w:t>
+      </w:r>
+      <w:proofErr w:type="spellStart"/>
+      <w:proofErr w:type="gramStart"/>
+      <w:r>
+        <w:rPr>
+          <w:rFonts w:ascii="Dax-Regular" w:hAnsi="Dax-Regular"/>
+          <w:b/>
+          <w:bCs/>
+          <w:lang w:val="es-419"/>
+        </w:rPr>
+        <w:t>mp.get</w:t>
+      </w:r>
+      <w:proofErr w:type="spellEnd"/>
+      <w:r>
+        <w:rPr>
+          <w:rFonts w:ascii="Dax-Regular" w:hAnsi="Dax-Regular"/>
+          <w:b/>
+          <w:bCs/>
+          <w:lang w:val="es-419"/>
+        </w:rPr>
+        <w:t>(</w:t>
+      </w:r>
+      <w:proofErr w:type="gramEnd"/>
+      <w:r>
+        <w:rPr>
+          <w:rFonts w:ascii="Dax-Regular" w:hAnsi="Dax-Regular"/>
+          <w:b/>
+          <w:bCs/>
+          <w:lang w:val="es-419"/>
+        </w:rPr>
+        <w:t>…)”?</w:t>
+      </w:r>
+    </w:p>
+    <w:p>
+      <w:pPr>
+        <w:pStyle w:val="Prrafodelista"/>
         <w:spacing w:after="0"/>
         <w:ind w:left="360"/>
         <w:jc w:val="both"/>
@@ -464,7 +704,23 @@
           <w:rFonts w:ascii="Dax-Regular" w:hAnsi="Dax-Regular"/>
           <w:lang w:val="es-419"/>
         </w:rPr>
-        <w:t>Se dirige al mapa years y busca la pareja llave-valor para retornarle esta información a</w:t>
+        <w:t xml:space="preserve">Se dirige al mapa </w:t>
+      </w:r>
+      <w:proofErr w:type="spellStart"/>
+      <w:r>
+        <w:rPr>
+          <w:rFonts w:ascii="Dax-Regular" w:hAnsi="Dax-Regular"/>
+          <w:lang w:val="es-419"/>
+        </w:rPr>
+        <w:t>years</w:t>
+      </w:r>
+      <w:proofErr w:type="spellEnd"/>
+      <w:r>
+        <w:rPr>
+          <w:rFonts w:ascii="Dax-Regular" w:hAnsi="Dax-Regular"/>
+          <w:lang w:val="es-419"/>
+        </w:rPr>
+        <w:t xml:space="preserve"> y busca la pareja llave-valor para retornarle esta información a</w:t>
       </w:r>
       <w:r>
         <w:rPr>
@@ -483,7 +739,7 @@
     </w:p>
     <w:p>
       <w:pPr>
-        <w:pStyle w:val="ListParagraph"/>
+        <w:pStyle w:val="Prrafodelista"/>
         <w:numPr>
           <w:ilvl w:val="0"/>
           <w:numId w:val="1"/>
@@ -492,12 +748,16 @@
         <w:jc w:val="both"/>
         <w:rPr>
           <w:rFonts w:ascii="Dax-Regular" w:hAnsi="Dax-Regular"/>
-          <w:lang w:val="es-419"/>
-        </w:rPr>
-      </w:pPr>
-      <w:r>
-        <w:rPr>
-          <w:rFonts w:ascii="Dax-Regular" w:hAnsi="Dax-Regular"/>
+          <w:b/>
+          <w:bCs/>
+          <w:lang w:val="es-419"/>
+        </w:rPr>
+      </w:pPr>
+      <w:r>
+        <w:rPr>
+          <w:rFonts w:ascii="Dax-Regular" w:hAnsi="Dax-Regular"/>
+          <w:b/>
+          <w:bCs/>
           <w:lang w:val="es-419"/>
         </w:rPr>
         <w:t>¿</w:t>
@@ -505,19 +765,13 @@
       <w:r>
         <w:rPr>
           <w:rFonts w:ascii="Dax-Regular" w:hAnsi="Dax-Regular"/>
-          <w:lang w:val="es-ES"/>
-        </w:rPr>
-        <w:t xml:space="preserve">Qué papel cumple </w:t>
-      </w:r>
-      <w:r>
-        <w:rPr>
-          <w:rFonts w:ascii="Dax-Regular" w:hAnsi="Dax-Regular"/>
-          <w:b/>
-          <w:bCs/>
-          <w:lang w:val="es-ES"/>
-        </w:rPr>
-        <w:t>“</w:t>
-      </w:r>
+          <w:b/>
+          <w:bCs/>
+          <w:lang w:val="es-ES"/>
+        </w:rPr>
+        <w:t>Qué papel cumple “</w:t>
+      </w:r>
+      <w:proofErr w:type="spellStart"/>
       <w:r>
         <w:rPr>
           <w:rFonts w:ascii="Dax-Regular" w:hAnsi="Dax-Regular"/>
@@ -527,28 +781,33 @@
           <w:iCs/>
           <w:lang w:val="es-ES"/>
         </w:rPr>
-        <w:t>year”</w:t>
-      </w:r>
-      <w:r>
-        <w:rPr>
-          <w:rFonts w:ascii="Dax-Regular" w:hAnsi="Dax-Regular"/>
-          <w:b/>
-          <w:bCs/>
-          <w:lang w:val="es-ES"/>
-        </w:rPr>
-        <w:t xml:space="preserve"> </w:t>
-      </w:r>
-      <w:r>
-        <w:rPr>
-          <w:rFonts w:ascii="Dax-Regular" w:hAnsi="Dax-Regular"/>
-          <w:lang w:val="es-ES"/>
-        </w:rPr>
-        <w:t>en esa instrucción?</w:t>
-      </w:r>
-    </w:p>
-    <w:p>
-      <w:pPr>
-        <w:pStyle w:val="ListParagraph"/>
+        <w:t>year</w:t>
+      </w:r>
+      <w:proofErr w:type="spellEnd"/>
+      <w:r>
+        <w:rPr>
+          <w:rFonts w:ascii="Dax-Regular" w:hAnsi="Dax-Regular"/>
+          <w:b/>
+          <w:bCs/>
+          <w:i/>
+          <w:iCs/>
+          <w:lang w:val="es-ES"/>
+        </w:rPr>
+        <w:t>”</w:t>
+      </w:r>
+      <w:r>
+        <w:rPr>
+          <w:rFonts w:ascii="Dax-Regular" w:hAnsi="Dax-Regular"/>
+          <w:b/>
+          <w:bCs/>
+          <w:lang w:val="es-ES"/>
+        </w:rPr>
+        <w:t xml:space="preserve"> en esa instrucción?</w:t>
+      </w:r>
+    </w:p>
+    <w:p>
+      <w:pPr>
+        <w:pStyle w:val="Prrafodelista"/>
         <w:spacing w:after="0"/>
         <w:ind w:left="360"/>
         <w:jc w:val="both"/>
@@ -557,19 +816,44 @@
           <w:lang w:val="es-419"/>
         </w:rPr>
       </w:pPr>
-      <w:r>
-        <w:rPr>
-          <w:rFonts w:ascii="Dax-Regular" w:hAnsi="Dax-Regular"/>
-          <w:lang w:val="es-ES"/>
-        </w:rPr>
-        <w:t>Year es la llave</w:t>
-      </w:r>
-      <w:r>
-        <w:rPr>
-          <w:rFonts w:ascii="Dax-Regular" w:hAnsi="Dax-Regular"/>
-          <w:lang w:val="es-ES"/>
-        </w:rPr>
-        <w:t>,  en este caso un año,</w:t>
+      <w:proofErr w:type="spellStart"/>
+      <w:r>
+        <w:rPr>
+          <w:rFonts w:ascii="Dax-Regular" w:hAnsi="Dax-Regular"/>
+          <w:lang w:val="es-ES"/>
+        </w:rPr>
+        <w:t>Year</w:t>
+      </w:r>
+      <w:proofErr w:type="spellEnd"/>
+      <w:r>
+        <w:rPr>
+          <w:rFonts w:ascii="Dax-Regular" w:hAnsi="Dax-Regular"/>
+          <w:lang w:val="es-ES"/>
+        </w:rPr>
+        <w:t xml:space="preserve"> es la </w:t>
+      </w:r>
+      <w:proofErr w:type="gramStart"/>
+      <w:r>
+        <w:rPr>
+          <w:rFonts w:ascii="Dax-Regular" w:hAnsi="Dax-Regular"/>
+          <w:lang w:val="es-ES"/>
+        </w:rPr>
+        <w:t>llave</w:t>
+      </w:r>
+      <w:r>
+        <w:rPr>
+          <w:rFonts w:ascii="Dax-Regular" w:hAnsi="Dax-Regular"/>
+          <w:lang w:val="es-ES"/>
+        </w:rPr>
+        <w:t>,  en</w:t>
+      </w:r>
+      <w:proofErr w:type="gramEnd"/>
+      <w:r>
+        <w:rPr>
+          <w:rFonts w:ascii="Dax-Regular" w:hAnsi="Dax-Regular"/>
+          <w:lang w:val="es-ES"/>
+        </w:rPr>
+        <w:t xml:space="preserve"> este caso un año,</w:t>
       </w:r>
       <w:r>
         <w:rPr>
@@ -588,7 +872,7 @@
     </w:p>
     <w:p>
       <w:pPr>
-        <w:pStyle w:val="ListParagraph"/>
+        <w:pStyle w:val="Prrafodelista"/>
         <w:numPr>
           <w:ilvl w:val="0"/>
           <w:numId w:val="1"/>
@@ -597,36 +881,46 @@
         <w:jc w:val="both"/>
         <w:rPr>
           <w:rFonts w:ascii="Dax-Regular" w:hAnsi="Dax-Regular"/>
-          <w:lang w:val="es-419"/>
-        </w:rPr>
-      </w:pPr>
-      <w:r>
-        <w:rPr>
-          <w:rFonts w:ascii="Dax-Regular" w:hAnsi="Dax-Regular"/>
-          <w:lang w:val="es-ES"/>
-        </w:rPr>
-        <w:t xml:space="preserve">¿Qué hace la instrucción </w:t>
-      </w:r>
-      <w:r>
-        <w:rPr>
-          <w:rFonts w:ascii="Dax-Regular" w:hAnsi="Dax-Regular"/>
-          <w:b/>
-          <w:bCs/>
-          <w:lang w:val="es-ES"/>
-        </w:rPr>
-        <w:t>“me.getValue(…)”</w:t>
-      </w:r>
-      <w:r>
-        <w:rPr>
-          <w:rFonts w:ascii="Dax-Regular" w:hAnsi="Dax-Regular"/>
-          <w:lang w:val="es-ES"/>
-        </w:rPr>
-        <w:t>?</w:t>
-      </w:r>
-    </w:p>
-    <w:p>
-      <w:pPr>
-        <w:pStyle w:val="ListParagraph"/>
+          <w:b/>
+          <w:bCs/>
+          <w:lang w:val="es-419"/>
+        </w:rPr>
+      </w:pPr>
+      <w:r>
+        <w:rPr>
+          <w:rFonts w:ascii="Dax-Regular" w:hAnsi="Dax-Regular"/>
+          <w:b/>
+          <w:bCs/>
+          <w:lang w:val="es-ES"/>
+        </w:rPr>
+        <w:t>¿Qué hace la instrucción “</w:t>
+      </w:r>
+      <w:proofErr w:type="spellStart"/>
+      <w:proofErr w:type="gramStart"/>
+      <w:r>
+        <w:rPr>
+          <w:rFonts w:ascii="Dax-Regular" w:hAnsi="Dax-Regular"/>
+          <w:b/>
+          <w:bCs/>
+          <w:lang w:val="es-ES"/>
+        </w:rPr>
+        <w:t>me.getValue</w:t>
+      </w:r>
+      <w:proofErr w:type="spellEnd"/>
+      <w:proofErr w:type="gramEnd"/>
+      <w:r>
+        <w:rPr>
+          <w:rFonts w:ascii="Dax-Regular" w:hAnsi="Dax-Regular"/>
+          <w:b/>
+          <w:bCs/>
+          <w:lang w:val="es-ES"/>
+        </w:rPr>
+        <w:t>(…)”?</w:t>
+      </w:r>
+    </w:p>
+    <w:p>
+      <w:pPr>
+        <w:pStyle w:val="Prrafodelista"/>
         <w:spacing w:after="0"/>
         <w:ind w:left="360"/>
         <w:jc w:val="both"/>
@@ -635,12 +929,53 @@
           <w:lang w:val="es-419"/>
         </w:rPr>
       </w:pPr>
-      <w:r>
-        <w:rPr>
-          <w:rFonts w:ascii="Dax-Regular" w:hAnsi="Dax-Regular"/>
-          <w:lang w:val="es-ES"/>
-        </w:rPr>
-        <w:t>Getvalue extrae el valor de la pareja llave-valor anteriormente hallada para retornar la información únicamente del value, y no incluyendo el key.</w:t>
+      <w:proofErr w:type="spellStart"/>
+      <w:r>
+        <w:rPr>
+          <w:rFonts w:ascii="Dax-Regular" w:hAnsi="Dax-Regular"/>
+          <w:lang w:val="es-ES"/>
+        </w:rPr>
+        <w:t>Getvalue</w:t>
+      </w:r>
+      <w:proofErr w:type="spellEnd"/>
+      <w:r>
+        <w:rPr>
+          <w:rFonts w:ascii="Dax-Regular" w:hAnsi="Dax-Regular"/>
+          <w:lang w:val="es-ES"/>
+        </w:rPr>
+        <w:t xml:space="preserve"> extrae el valor de la pareja llave-valor anteriormente hallada para retornar la información únicamente del </w:t>
+      </w:r>
+      <w:proofErr w:type="spellStart"/>
+      <w:r>
+        <w:rPr>
+          <w:rFonts w:ascii="Dax-Regular" w:hAnsi="Dax-Regular"/>
+          <w:lang w:val="es-ES"/>
+        </w:rPr>
+        <w:t>value</w:t>
+      </w:r>
+      <w:proofErr w:type="spellEnd"/>
+      <w:r>
+        <w:rPr>
+          <w:rFonts w:ascii="Dax-Regular" w:hAnsi="Dax-Regular"/>
+          <w:lang w:val="es-ES"/>
+        </w:rPr>
+        <w:t xml:space="preserve">, y no incluyendo el </w:t>
+      </w:r>
+      <w:proofErr w:type="spellStart"/>
+      <w:r>
+        <w:rPr>
+          <w:rFonts w:ascii="Dax-Regular" w:hAnsi="Dax-Regular"/>
+          <w:lang w:val="es-ES"/>
+        </w:rPr>
+        <w:t>key</w:t>
+      </w:r>
+      <w:proofErr w:type="spellEnd"/>
+      <w:r>
+        <w:rPr>
+          <w:rFonts w:ascii="Dax-Regular" w:hAnsi="Dax-Regular"/>
+          <w:lang w:val="es-ES"/>
+        </w:rPr>
+        <w:t>.</w:t>
       </w:r>
     </w:p>
     <w:p>
@@ -1183,13 +1518,13 @@
       <w:noProof/>
     </w:rPr>
   </w:style>
-  <w:style w:type="character" w:default="1" w:styleId="DefaultParagraphFont">
+  <w:style w:type="character" w:default="1" w:styleId="Fuentedeprrafopredeter">
     <w:name w:val="Default Paragraph Font"/>
     <w:uiPriority w:val="1"/>
     <w:semiHidden/>
     <w:unhideWhenUsed/>
   </w:style>
-  <w:style w:type="table" w:default="1" w:styleId="TableNormal">
+  <w:style w:type="table" w:default="1" w:styleId="Tablanormal">
     <w:name w:val="Normal Table"/>
     <w:uiPriority w:val="99"/>
     <w:semiHidden/>
@@ -1204,17 +1539,17 @@
       </w:tblCellMar>
     </w:tblPr>
   </w:style>
-  <w:style w:type="numbering" w:default="1" w:styleId="NoList">
+  <w:style w:type="numbering" w:default="1" w:styleId="Sinlista">
     <w:name w:val="No List"/>
     <w:uiPriority w:val="99"/>
     <w:semiHidden/>
     <w:unhideWhenUsed/>
   </w:style>
-  <w:style w:type="paragraph" w:styleId="Title">
+  <w:style w:type="paragraph" w:styleId="Ttulo">
     <w:name w:val="Title"/>
     <w:basedOn w:val="Normal"/>
     <w:next w:val="Normal"/>
-    <w:link w:val="TitleChar"/>
+    <w:link w:val="TtuloCar"/>
     <w:uiPriority w:val="10"/>
     <w:qFormat/>
     <w:rsid w:val="00BA3B38"/>
@@ -1230,10 +1565,10 @@
       <w:szCs w:val="56"/>
     </w:rPr>
   </w:style>
-  <w:style w:type="character" w:customStyle="1" w:styleId="TitleChar">
-    <w:name w:val="Title Char"/>
-    <w:basedOn w:val="DefaultParagraphFont"/>
-    <w:link w:val="Title"/>
+  <w:style w:type="character" w:customStyle="1" w:styleId="TtuloCar">
+    <w:name w:val="Título Car"/>
+    <w:basedOn w:val="Fuentedeprrafopredeter"/>
+    <w:link w:val="Ttulo"/>
     <w:uiPriority w:val="10"/>
     <w:rsid w:val="00BA3B38"/>
     <w:rPr>
@@ -1245,7 +1580,7 @@
       <w:szCs w:val="56"/>
     </w:rPr>
   </w:style>
-  <w:style w:type="paragraph" w:styleId="ListParagraph">
+  <w:style w:type="paragraph" w:styleId="Prrafodelista">
     <w:name w:val="List Paragraph"/>
     <w:basedOn w:val="Normal"/>
     <w:uiPriority w:val="34"/>
@@ -1259,9 +1594,9 @@
       <w:noProof w:val="0"/>
     </w:rPr>
   </w:style>
-  <w:style w:type="character" w:styleId="CommentReference">
+  <w:style w:type="character" w:styleId="Refdecomentario">
     <w:name w:val="annotation reference"/>
-    <w:basedOn w:val="DefaultParagraphFont"/>
+    <w:basedOn w:val="Fuentedeprrafopredeter"/>
     <w:uiPriority w:val="99"/>
     <w:semiHidden/>
     <w:unhideWhenUsed/>
@@ -1271,10 +1606,10 @@
       <w:szCs w:val="16"/>
     </w:rPr>
   </w:style>
-  <w:style w:type="paragraph" w:styleId="CommentText">
+  <w:style w:type="paragraph" w:styleId="Textocomentario">
     <w:name w:val="annotation text"/>
     <w:basedOn w:val="Normal"/>
-    <w:link w:val="CommentTextChar"/>
+    <w:link w:val="TextocomentarioCar"/>
     <w:uiPriority w:val="99"/>
     <w:semiHidden/>
     <w:unhideWhenUsed/>
@@ -1288,10 +1623,10 @@
       <w:szCs w:val="20"/>
     </w:rPr>
   </w:style>
-  <w:style w:type="character" w:customStyle="1" w:styleId="CommentTextChar">
-    <w:name w:val="Comment Text Char"/>
-    <w:basedOn w:val="DefaultParagraphFont"/>
-    <w:link w:val="CommentText"/>
+  <w:style w:type="character" w:customStyle="1" w:styleId="TextocomentarioCar">
+    <w:name w:val="Texto comentario Car"/>
+    <w:basedOn w:val="Fuentedeprrafopredeter"/>
+    <w:link w:val="Textocomentario"/>
     <w:uiPriority w:val="99"/>
     <w:semiHidden/>
     <w:rsid w:val="00A442AC"/>

</xml_diff>